<commit_message>
manually updating the branch
</commit_message>
<xml_diff>
--- a/git basic commands.docx
+++ b/git basic commands.docx
@@ -4,6 +4,93 @@
   <w:body>
     <w:p>
       <w:r>
+        <w:t>The flow:</w:t>
+      </w:r>
+    </w:p>
+    <w:p>
+      <w:pPr>
+        <w:pStyle w:val="ListParagraph"/>
+        <w:numPr>
+          <w:ilvl w:val="0"/>
+          <w:numId w:val="1"/>
+        </w:numPr>
+      </w:pPr>
+      <w:r>
+        <w:t xml:space="preserve">Add the file that you have changed by:- </w:t>
+      </w:r>
+      <w:r>
+        <w:rPr>
+          <w:b/>
+        </w:rPr>
+        <w:t>git add first.txt</w:t>
+      </w:r>
+      <w:r>
+        <w:t xml:space="preserve"> // or you can do is </w:t>
+      </w:r>
+      <w:r>
+        <w:rPr>
+          <w:b/>
+        </w:rPr>
+        <w:t>git add .</w:t>
+      </w:r>
+      <w:r>
+        <w:t xml:space="preserve"> //to add all files to staging phase</w:t>
+      </w:r>
+    </w:p>
+    <w:p>
+      <w:pPr>
+        <w:pStyle w:val="ListParagraph"/>
+        <w:numPr>
+          <w:ilvl w:val="0"/>
+          <w:numId w:val="1"/>
+        </w:numPr>
+      </w:pPr>
+      <w:r>
+        <w:t xml:space="preserve">Then commit the files , like a checksum… by :- </w:t>
+      </w:r>
+      <w:r>
+        <w:rPr>
+          <w:b/>
+        </w:rPr>
+        <w:t>git commit</w:t>
+      </w:r>
+    </w:p>
+    <w:p>
+      <w:pPr>
+        <w:pStyle w:val="ListParagraph"/>
+        <w:numPr>
+          <w:ilvl w:val="0"/>
+          <w:numId w:val="1"/>
+        </w:numPr>
+      </w:pPr>
+      <w:r>
+        <w:t xml:space="preserve">Push it to the github.com by statement : </w:t>
+      </w:r>
+      <w:r>
+        <w:rPr>
+          <w:b/>
+        </w:rPr>
+        <w:t>git push</w:t>
+      </w:r>
+      <w:r>
+        <w:rPr>
+          <w:b/>
+        </w:rPr>
+        <w:t xml:space="preserve"> </w:t>
+      </w:r>
+      <w:r>
+        <w:t xml:space="preserve">or </w:t>
+      </w:r>
+      <w:r>
+        <w:rPr>
+          <w:b/>
+        </w:rPr>
+        <w:t>git push origin master</w:t>
+      </w:r>
+    </w:p>
+    <w:p/>
+    <w:p>
+      <w:r>
         <w:t>Master comes when github is tracking it</w:t>
       </w:r>
     </w:p>
@@ -123,96 +210,117 @@
     </w:p>
     <w:p>
       <w:r>
+        <w:lastRenderedPageBreak/>
         <w:t xml:space="preserve">   log        Show commit logs</w:t>
       </w:r>
       <w:r>
         <w:t>, i.e. on which date which changes where commited</w:t>
+      </w:r>
+    </w:p>
+    <w:p>
+      <w:r>
+        <w:t xml:space="preserve">   merge      Join two or more development histories together</w:t>
+      </w:r>
+    </w:p>
+    <w:p>
+      <w:r>
+        <w:t xml:space="preserve">   mv         Move or rename a file, a directory, or a symlink</w:t>
+      </w:r>
+    </w:p>
+    <w:p>
+      <w:r>
+        <w:t xml:space="preserve">   pull       Fetch from and integrate with another repository or a local branch</w:t>
+      </w:r>
+    </w:p>
+    <w:p/>
+    <w:p>
+      <w:r>
+        <w:t xml:space="preserve">   push       Update remote refs along with associated objects</w:t>
+      </w:r>
+    </w:p>
+    <w:p>
+      <w:r>
+        <w:t xml:space="preserve">   rebase     Forward-port local commits to the updated upstream head</w:t>
+      </w:r>
+    </w:p>
+    <w:p>
+      <w:r>
+        <w:t xml:space="preserve">   reset      Reset current HEAD to the specified state</w:t>
+      </w:r>
+      <w:r>
+        <w:t xml:space="preserve"> , i.e remove it from staging or remove it from added</w:t>
+      </w:r>
+    </w:p>
+    <w:p>
+      <w:r>
+        <w:t xml:space="preserve">   rm         Remove files from the working tree and from the index</w:t>
+      </w:r>
+    </w:p>
+    <w:p>
+      <w:r>
+        <w:t xml:space="preserve">   show       Show various types of objects</w:t>
+      </w:r>
+    </w:p>
+    <w:p>
+      <w:r>
+        <w:t xml:space="preserve">   status     Show the working tree status</w:t>
+      </w:r>
+    </w:p>
+    <w:p>
+      <w:r>
+        <w:t xml:space="preserve">   tag        Create, list, delete or verify a tag object signed with GPG</w:t>
+      </w:r>
+    </w:p>
+    <w:p/>
+    <w:p>
+      <w:r>
+        <w:t>'git help -a' and 'git help -g' lists available subcommands and some</w:t>
+      </w:r>
+    </w:p>
+    <w:p>
+      <w:r>
+        <w:t>concept guides. See 'git help &lt;command&gt;' or 'git help &lt;concept&gt;'</w:t>
+      </w:r>
+    </w:p>
+    <w:p>
+      <w:r>
+        <w:t>to read about a specific subcommand or concept.</w:t>
+      </w:r>
+    </w:p>
+    <w:p/>
+    <w:p>
+      <w:r>
+        <w:t xml:space="preserve">Git show HEAD </w:t>
+      </w:r>
+      <w:r>
+        <w:tab/>
+      </w:r>
+      <w:r>
+        <w:tab/>
+        <w:t>for showing the top commit</w:t>
+      </w:r>
+    </w:p>
+    <w:p>
+      <w:r>
+        <w:t>Git reset HEAD &lt;fileName&gt;</w:t>
+      </w:r>
+      <w:r>
+        <w:t xml:space="preserve"> // for getting fie back from staged phase to upstaged phase</w:t>
+      </w:r>
+    </w:p>
+    <w:p>
+      <w:r>
+        <w:t>//To retrieve to some last commited version:-</w:t>
+      </w:r>
+    </w:p>
+    <w:p>
+      <w:r>
+        <w:t>Git checkout &lt;Commit code, only first few digits can also work , no need to type the complete one&gt; -- &lt;file name</w:t>
       </w:r>
       <w:bookmarkStart w:id="0" w:name="_GoBack"/>
       <w:bookmarkEnd w:id="0"/>
-    </w:p>
-    <w:p>
-      <w:r>
-        <w:t xml:space="preserve">   merge      Join two or more development histories together</w:t>
-      </w:r>
-    </w:p>
-    <w:p>
-      <w:r>
-        <w:t xml:space="preserve">   mv         Move or rename a file, a directory, or a symlink</w:t>
-      </w:r>
-    </w:p>
-    <w:p>
-      <w:r>
-        <w:t xml:space="preserve">   pull       Fetch from and integrate with another repository or a local branch</w:t>
-      </w:r>
-    </w:p>
-    <w:p/>
-    <w:p>
-      <w:r>
-        <w:lastRenderedPageBreak/>
-        <w:t xml:space="preserve">   push       Update remote refs along with associated objects</w:t>
-      </w:r>
-    </w:p>
-    <w:p>
-      <w:r>
-        <w:t xml:space="preserve">   rebase     Forward-port local commits to the updated upstream head</w:t>
-      </w:r>
-    </w:p>
-    <w:p>
-      <w:r>
-        <w:t xml:space="preserve">   reset      Reset current HEAD to the specified state</w:t>
-      </w:r>
-      <w:r>
-        <w:t xml:space="preserve"> , i.e remove it from staging or remove it from added</w:t>
-      </w:r>
-    </w:p>
-    <w:p>
-      <w:r>
-        <w:t xml:space="preserve">   rm         Remove files from the working tree and from the index</w:t>
-      </w:r>
-    </w:p>
-    <w:p>
-      <w:r>
-        <w:t xml:space="preserve">   show       Show various types of objects</w:t>
-      </w:r>
-    </w:p>
-    <w:p>
-      <w:r>
-        <w:t xml:space="preserve">   status     Show the working tree status</w:t>
-      </w:r>
-    </w:p>
-    <w:p>
-      <w:r>
-        <w:t xml:space="preserve">   tag        Create, list, delete or verify a tag object signed with GPG</w:t>
-      </w:r>
-    </w:p>
-    <w:p/>
-    <w:p>
-      <w:r>
-        <w:t>'git help -a' and 'git help -g' lists available subcommands and some</w:t>
-      </w:r>
-    </w:p>
-    <w:p>
-      <w:r>
-        <w:t>concept guides. See 'git help &lt;command&gt;' or 'git help &lt;concept&gt;'</w:t>
-      </w:r>
-    </w:p>
-    <w:p>
-      <w:r>
-        <w:t>to read about a specific subcommand or concept.</w:t>
-      </w:r>
-    </w:p>
-    <w:p/>
-    <w:p>
-      <w:r>
-        <w:t xml:space="preserve">Git show HEAD </w:t>
-      </w:r>
-      <w:r>
-        <w:tab/>
-      </w:r>
-      <w:r>
-        <w:tab/>
-        <w:t>for showing the top commit</w:t>
+      <w:r>
+        <w:t>&gt;</w:t>
       </w:r>
     </w:p>
     <w:sectPr>
@@ -223,6 +331,103 @@
     </w:sectPr>
   </w:body>
 </w:document>
+</file>
+
+<file path=word/numbering.xml><?xml version="1.0" encoding="utf-8"?>
+<w:numbering xmlns:wpc="http://schemas.microsoft.com/office/word/2010/wordprocessingCanvas" xmlns:mc="http://schemas.openxmlformats.org/markup-compatibility/2006" xmlns:o="urn:schemas-microsoft-com:office:office" xmlns:r="http://schemas.openxmlformats.org/officeDocument/2006/relationships" xmlns:m="http://schemas.openxmlformats.org/officeDocument/2006/math" xmlns:v="urn:schemas-microsoft-com:vml" xmlns:wp14="http://schemas.microsoft.com/office/word/2010/wordprocessingDrawing" xmlns:wp="http://schemas.openxmlformats.org/drawingml/2006/wordprocessingDrawing" xmlns:w10="urn:schemas-microsoft-com:office:word" xmlns:w="http://schemas.openxmlformats.org/wordprocessingml/2006/main" xmlns:w14="http://schemas.microsoft.com/office/word/2010/wordml" xmlns:w15="http://schemas.microsoft.com/office/word/2012/wordml" xmlns:wpg="http://schemas.microsoft.com/office/word/2010/wordprocessingGroup" xmlns:wpi="http://schemas.microsoft.com/office/word/2010/wordprocessingInk" xmlns:wne="http://schemas.microsoft.com/office/word/2006/wordml" xmlns:wps="http://schemas.microsoft.com/office/word/2010/wordprocessingShape" mc:Ignorable="w14 w15 wp14">
+  <w:abstractNum w:abstractNumId="0" w15:restartNumberingAfterBreak="0">
+    <w:nsid w:val="725157CF"/>
+    <w:multiLevelType w:val="hybridMultilevel"/>
+    <w:tmpl w:val="1BC25CC4"/>
+    <w:lvl w:ilvl="0" w:tplc="0409000F">
+      <w:start w:val="1"/>
+      <w:numFmt w:val="decimal"/>
+      <w:lvlText w:val="%1."/>
+      <w:lvlJc w:val="left"/>
+      <w:pPr>
+        <w:ind w:left="720" w:hanging="360"/>
+      </w:pPr>
+      <w:rPr>
+        <w:rFonts w:hint="default"/>
+      </w:rPr>
+    </w:lvl>
+    <w:lvl w:ilvl="1" w:tplc="04090019" w:tentative="1">
+      <w:start w:val="1"/>
+      <w:numFmt w:val="lowerLetter"/>
+      <w:lvlText w:val="%2."/>
+      <w:lvlJc w:val="left"/>
+      <w:pPr>
+        <w:ind w:left="1440" w:hanging="360"/>
+      </w:pPr>
+    </w:lvl>
+    <w:lvl w:ilvl="2" w:tplc="0409001B" w:tentative="1">
+      <w:start w:val="1"/>
+      <w:numFmt w:val="lowerRoman"/>
+      <w:lvlText w:val="%3."/>
+      <w:lvlJc w:val="right"/>
+      <w:pPr>
+        <w:ind w:left="2160" w:hanging="180"/>
+      </w:pPr>
+    </w:lvl>
+    <w:lvl w:ilvl="3" w:tplc="0409000F" w:tentative="1">
+      <w:start w:val="1"/>
+      <w:numFmt w:val="decimal"/>
+      <w:lvlText w:val="%4."/>
+      <w:lvlJc w:val="left"/>
+      <w:pPr>
+        <w:ind w:left="2880" w:hanging="360"/>
+      </w:pPr>
+    </w:lvl>
+    <w:lvl w:ilvl="4" w:tplc="04090019" w:tentative="1">
+      <w:start w:val="1"/>
+      <w:numFmt w:val="lowerLetter"/>
+      <w:lvlText w:val="%5."/>
+      <w:lvlJc w:val="left"/>
+      <w:pPr>
+        <w:ind w:left="3600" w:hanging="360"/>
+      </w:pPr>
+    </w:lvl>
+    <w:lvl w:ilvl="5" w:tplc="0409001B" w:tentative="1">
+      <w:start w:val="1"/>
+      <w:numFmt w:val="lowerRoman"/>
+      <w:lvlText w:val="%6."/>
+      <w:lvlJc w:val="right"/>
+      <w:pPr>
+        <w:ind w:left="4320" w:hanging="180"/>
+      </w:pPr>
+    </w:lvl>
+    <w:lvl w:ilvl="6" w:tplc="0409000F" w:tentative="1">
+      <w:start w:val="1"/>
+      <w:numFmt w:val="decimal"/>
+      <w:lvlText w:val="%7."/>
+      <w:lvlJc w:val="left"/>
+      <w:pPr>
+        <w:ind w:left="5040" w:hanging="360"/>
+      </w:pPr>
+    </w:lvl>
+    <w:lvl w:ilvl="7" w:tplc="04090019" w:tentative="1">
+      <w:start w:val="1"/>
+      <w:numFmt w:val="lowerLetter"/>
+      <w:lvlText w:val="%8."/>
+      <w:lvlJc w:val="left"/>
+      <w:pPr>
+        <w:ind w:left="5760" w:hanging="360"/>
+      </w:pPr>
+    </w:lvl>
+    <w:lvl w:ilvl="8" w:tplc="0409001B" w:tentative="1">
+      <w:start w:val="1"/>
+      <w:numFmt w:val="lowerRoman"/>
+      <w:lvlText w:val="%9."/>
+      <w:lvlJc w:val="right"/>
+      <w:pPr>
+        <w:ind w:left="6480" w:hanging="180"/>
+      </w:pPr>
+    </w:lvl>
+  </w:abstractNum>
+  <w:num w:numId="1">
+    <w:abstractNumId w:val="0"/>
+  </w:num>
+</w:numbering>
 </file>
 
 <file path=word/styles.xml><?xml version="1.0" encoding="utf-8"?>
@@ -646,6 +851,17 @@
     <w:semiHidden/>
     <w:unhideWhenUsed/>
   </w:style>
+  <w:style w:type="paragraph" w:styleId="ListParagraph">
+    <w:name w:val="List Paragraph"/>
+    <w:basedOn w:val="Normal"/>
+    <w:uiPriority w:val="34"/>
+    <w:qFormat/>
+    <w:rsid w:val="00C81C6B"/>
+    <w:pPr>
+      <w:ind w:left="720"/>
+      <w:contextualSpacing/>
+    </w:pPr>
+  </w:style>
 </w:styles>
 </file>
 

</xml_diff>

<commit_message>
commiting via a branch created on local
</commit_message>
<xml_diff>
--- a/git basic commands.docx
+++ b/git basic commands.docx
@@ -16,22 +16,46 @@
         </w:numPr>
       </w:pPr>
       <w:r>
-        <w:t xml:space="preserve">Add the file that you have changed by:- </w:t>
-      </w:r>
+        <w:t>Add the file that you have changed by</w:t>
+      </w:r>
+      <w:proofErr w:type="gramStart"/>
+      <w:r>
+        <w:t>:-</w:t>
+      </w:r>
+      <w:proofErr w:type="gramEnd"/>
+      <w:r>
+        <w:t xml:space="preserve"> </w:t>
+      </w:r>
+      <w:proofErr w:type="spellStart"/>
       <w:r>
         <w:rPr>
           <w:b/>
         </w:rPr>
-        <w:t>git add first.txt</w:t>
-      </w:r>
-      <w:r>
-        <w:t xml:space="preserve"> // or you can do is </w:t>
-      </w:r>
+        <w:t>git</w:t>
+      </w:r>
+      <w:proofErr w:type="spellEnd"/>
       <w:r>
         <w:rPr>
           <w:b/>
         </w:rPr>
-        <w:t>git add .</w:t>
+        <w:t xml:space="preserve"> add first.txt</w:t>
+      </w:r>
+      <w:r>
+        <w:t xml:space="preserve"> // or you can do is </w:t>
+      </w:r>
+      <w:proofErr w:type="spellStart"/>
+      <w:r>
+        <w:rPr>
+          <w:b/>
+        </w:rPr>
+        <w:t>git</w:t>
+      </w:r>
+      <w:proofErr w:type="spellEnd"/>
+      <w:r>
+        <w:rPr>
+          <w:b/>
+        </w:rPr>
+        <w:t xml:space="preserve"> add .</w:t>
       </w:r>
       <w:r>
         <w:t xml:space="preserve"> //to add all files to staging phase</w:t>
@@ -48,11 +72,19 @@
       <w:r>
         <w:t xml:space="preserve">Then commit the files , like a checksum… by :- </w:t>
       </w:r>
+      <w:proofErr w:type="spellStart"/>
       <w:r>
         <w:rPr>
           <w:b/>
         </w:rPr>
-        <w:t>git commit</w:t>
+        <w:t>git</w:t>
+      </w:r>
+      <w:proofErr w:type="spellEnd"/>
+      <w:r>
+        <w:rPr>
+          <w:b/>
+        </w:rPr>
+        <w:t xml:space="preserve"> commit</w:t>
       </w:r>
     </w:p>
     <w:p>
@@ -66,11 +98,19 @@
       <w:r>
         <w:t xml:space="preserve">Push it to the github.com by statement : </w:t>
       </w:r>
+      <w:proofErr w:type="spellStart"/>
       <w:r>
         <w:rPr>
           <w:b/>
         </w:rPr>
-        <w:t>git push</w:t>
+        <w:t>git</w:t>
+      </w:r>
+      <w:proofErr w:type="spellEnd"/>
+      <w:r>
+        <w:rPr>
+          <w:b/>
+        </w:rPr>
+        <w:t xml:space="preserve"> push</w:t>
       </w:r>
       <w:r>
         <w:rPr>
@@ -81,73 +121,243 @@
       <w:r>
         <w:t xml:space="preserve">or </w:t>
       </w:r>
+      <w:proofErr w:type="spellStart"/>
       <w:r>
         <w:rPr>
           <w:b/>
         </w:rPr>
-        <w:t>git push origin master</w:t>
+        <w:t>git</w:t>
+      </w:r>
+      <w:proofErr w:type="spellEnd"/>
+      <w:r>
+        <w:rPr>
+          <w:b/>
+        </w:rPr>
+        <w:t xml:space="preserve"> push origin master</w:t>
       </w:r>
     </w:p>
     <w:p/>
     <w:p>
       <w:r>
-        <w:t>Master comes when github is tracking it</w:t>
-      </w:r>
-    </w:p>
-    <w:p>
-      <w:r>
-        <w:t>Cd &lt;path&gt; : for going into some directory</w:t>
-      </w:r>
-    </w:p>
-    <w:p>
-      <w:r>
-        <w:t>Ls : to show files right there</w:t>
-      </w:r>
-    </w:p>
-    <w:p>
-      <w:r>
-        <w:t>Git status : for showing status of files you are currently working with, i.e which are done after the last commit</w:t>
-      </w:r>
-    </w:p>
-    <w:p>
-      <w:r>
-        <w:t>Git commit : type of a save stage like in games we have</w:t>
-      </w:r>
-    </w:p>
-    <w:p>
-      <w:r>
-        <w:t>Git push / git push origin master : pushing the changes done by us to the online repo.</w:t>
-      </w:r>
-    </w:p>
-    <w:p>
-      <w:r>
-        <w:t>Git add</w:t>
-      </w:r>
-      <w:r>
-        <w:t xml:space="preserve"> &lt;file-name&gt;</w:t>
-      </w:r>
-      <w:r>
-        <w:t xml:space="preserve"> : to add the file which is untracked by git at the moment which is shown as untracked when done git status command</w:t>
-      </w:r>
-    </w:p>
-    <w:p>
-      <w:r>
-        <w:t>Git pull : retrieving the changes other have done and pushed online</w:t>
-      </w:r>
-    </w:p>
-    <w:p>
-      <w:r>
-        <w:t>Git checkout &lt;file-name &gt; : actually converse of add command, i.e. the untracked file would be tracked with its previously committed state</w:t>
-      </w:r>
-    </w:p>
-    <w:p>
-      <w:r>
-        <w:t xml:space="preserve">Git log : log of commits </w:t>
-      </w:r>
-    </w:p>
-    <w:p>
-      <w:r>
-        <w:t xml:space="preserve">Git reflog : technically the same but with the </w:t>
+        <w:t xml:space="preserve">Master comes when </w:t>
+      </w:r>
+      <w:proofErr w:type="spellStart"/>
+      <w:r>
+        <w:t>github</w:t>
+      </w:r>
+      <w:proofErr w:type="spellEnd"/>
+      <w:r>
+        <w:t xml:space="preserve"> is tracking it</w:t>
+      </w:r>
+    </w:p>
+    <w:p>
+      <w:r>
+        <w:t>Cd &lt;path</w:t>
+      </w:r>
+      <w:proofErr w:type="gramStart"/>
+      <w:r>
+        <w:t>&gt; :</w:t>
+      </w:r>
+      <w:proofErr w:type="gramEnd"/>
+      <w:r>
+        <w:t xml:space="preserve"> for going into some directory</w:t>
+      </w:r>
+    </w:p>
+    <w:p>
+      <w:proofErr w:type="gramStart"/>
+      <w:r>
+        <w:t>Ls :</w:t>
+      </w:r>
+      <w:proofErr w:type="gramEnd"/>
+      <w:r>
+        <w:t xml:space="preserve"> to show files right there</w:t>
+      </w:r>
+    </w:p>
+    <w:p>
+      <w:proofErr w:type="spellStart"/>
+      <w:r>
+        <w:t>Git</w:t>
+      </w:r>
+      <w:proofErr w:type="spellEnd"/>
+      <w:r>
+        <w:t xml:space="preserve"> </w:t>
+      </w:r>
+      <w:proofErr w:type="gramStart"/>
+      <w:r>
+        <w:t>status :</w:t>
+      </w:r>
+      <w:proofErr w:type="gramEnd"/>
+      <w:r>
+        <w:t xml:space="preserve"> for showing status of files you are currently working with, </w:t>
+      </w:r>
+      <w:proofErr w:type="spellStart"/>
+      <w:r>
+        <w:t>i.e</w:t>
+      </w:r>
+      <w:proofErr w:type="spellEnd"/>
+      <w:r>
+        <w:t xml:space="preserve"> which are done after the last commit</w:t>
+      </w:r>
+    </w:p>
+    <w:p>
+      <w:proofErr w:type="spellStart"/>
+      <w:r>
+        <w:t>Git</w:t>
+      </w:r>
+      <w:proofErr w:type="spellEnd"/>
+      <w:r>
+        <w:t xml:space="preserve"> </w:t>
+      </w:r>
+      <w:proofErr w:type="gramStart"/>
+      <w:r>
+        <w:t>commit :</w:t>
+      </w:r>
+      <w:proofErr w:type="gramEnd"/>
+      <w:r>
+        <w:t xml:space="preserve"> type of a save stage like in games we have</w:t>
+      </w:r>
+    </w:p>
+    <w:p>
+      <w:proofErr w:type="spellStart"/>
+      <w:r>
+        <w:t>Git</w:t>
+      </w:r>
+      <w:proofErr w:type="spellEnd"/>
+      <w:r>
+        <w:t xml:space="preserve"> push / </w:t>
+      </w:r>
+      <w:proofErr w:type="spellStart"/>
+      <w:r>
+        <w:t>git</w:t>
+      </w:r>
+      <w:proofErr w:type="spellEnd"/>
+      <w:r>
+        <w:t xml:space="preserve"> push origin </w:t>
+      </w:r>
+      <w:proofErr w:type="gramStart"/>
+      <w:r>
+        <w:t>master :</w:t>
+      </w:r>
+      <w:proofErr w:type="gramEnd"/>
+      <w:r>
+        <w:t xml:space="preserve"> pushing the changes done by us to the online repo.</w:t>
+      </w:r>
+    </w:p>
+    <w:p>
+      <w:proofErr w:type="spellStart"/>
+      <w:r>
+        <w:t>Git</w:t>
+      </w:r>
+      <w:proofErr w:type="spellEnd"/>
+      <w:r>
+        <w:t xml:space="preserve"> add</w:t>
+      </w:r>
+      <w:r>
+        <w:t xml:space="preserve"> &lt;file-name</w:t>
+      </w:r>
+      <w:proofErr w:type="gramStart"/>
+      <w:r>
+        <w:t>&gt;</w:t>
+      </w:r>
+      <w:r>
+        <w:t xml:space="preserve"> :</w:t>
+      </w:r>
+      <w:proofErr w:type="gramEnd"/>
+      <w:r>
+        <w:t xml:space="preserve"> to add the file which is untracked by </w:t>
+      </w:r>
+      <w:proofErr w:type="spellStart"/>
+      <w:r>
+        <w:t>git</w:t>
+      </w:r>
+      <w:proofErr w:type="spellEnd"/>
+      <w:r>
+        <w:t xml:space="preserve"> at the moment which is shown as untracked when done </w:t>
+      </w:r>
+      <w:proofErr w:type="spellStart"/>
+      <w:r>
+        <w:t>git</w:t>
+      </w:r>
+      <w:proofErr w:type="spellEnd"/>
+      <w:r>
+        <w:t xml:space="preserve"> status command</w:t>
+      </w:r>
+    </w:p>
+    <w:p>
+      <w:proofErr w:type="spellStart"/>
+      <w:r>
+        <w:t>Git</w:t>
+      </w:r>
+      <w:proofErr w:type="spellEnd"/>
+      <w:r>
+        <w:t xml:space="preserve"> </w:t>
+      </w:r>
+      <w:proofErr w:type="gramStart"/>
+      <w:r>
+        <w:t>pull :</w:t>
+      </w:r>
+      <w:proofErr w:type="gramEnd"/>
+      <w:r>
+        <w:t xml:space="preserve"> retrieving the changes other have done and pushed online</w:t>
+      </w:r>
+    </w:p>
+    <w:p>
+      <w:proofErr w:type="spellStart"/>
+      <w:r>
+        <w:t>Git</w:t>
+      </w:r>
+      <w:proofErr w:type="spellEnd"/>
+      <w:r>
+        <w:t xml:space="preserve"> checkout &lt;file-name </w:t>
+      </w:r>
+      <w:proofErr w:type="gramStart"/>
+      <w:r>
+        <w:t>&gt; :</w:t>
+      </w:r>
+      <w:proofErr w:type="gramEnd"/>
+      <w:r>
+        <w:t xml:space="preserve"> actually converse of add command, i.e. the untracked file would be tracked with its previously committed state</w:t>
+      </w:r>
+    </w:p>
+    <w:p>
+      <w:proofErr w:type="spellStart"/>
+      <w:r>
+        <w:t>Git</w:t>
+      </w:r>
+      <w:proofErr w:type="spellEnd"/>
+      <w:r>
+        <w:t xml:space="preserve"> </w:t>
+      </w:r>
+      <w:proofErr w:type="gramStart"/>
+      <w:r>
+        <w:t>log :</w:t>
+      </w:r>
+      <w:proofErr w:type="gramEnd"/>
+      <w:r>
+        <w:t xml:space="preserve"> log of commits </w:t>
+      </w:r>
+    </w:p>
+    <w:p>
+      <w:proofErr w:type="spellStart"/>
+      <w:r>
+        <w:t>Git</w:t>
+      </w:r>
+      <w:proofErr w:type="spellEnd"/>
+      <w:r>
+        <w:t xml:space="preserve"> </w:t>
+      </w:r>
+      <w:proofErr w:type="spellStart"/>
+      <w:proofErr w:type="gramStart"/>
+      <w:r>
+        <w:t>reflog</w:t>
+      </w:r>
+      <w:proofErr w:type="spellEnd"/>
+      <w:r>
+        <w:t xml:space="preserve"> :</w:t>
+      </w:r>
+      <w:proofErr w:type="gramEnd"/>
+      <w:r>
+        <w:t xml:space="preserve"> technically the same but with the </w:t>
       </w:r>
       <w:r>
         <w:t># code</w:t>
@@ -155,142 +365,442 @@
     </w:p>
     <w:p>
       <w:r>
-        <w:t>The most commonly used git commands are:</w:t>
-      </w:r>
-    </w:p>
-    <w:p>
-      <w:r>
-        <w:t xml:space="preserve">   add        Add file contents to the index</w:t>
-      </w:r>
-    </w:p>
-    <w:p>
-      <w:r>
-        <w:t xml:space="preserve">   bisect     Find by binary search the change that introduced a bug</w:t>
-      </w:r>
-    </w:p>
-    <w:p>
-      <w:r>
-        <w:t xml:space="preserve">   branch     List, create, or delete branches</w:t>
-      </w:r>
-    </w:p>
-    <w:p>
-      <w:r>
-        <w:t xml:space="preserve">   checkout   Checkout a branch or paths to the working tree</w:t>
-      </w:r>
-    </w:p>
-    <w:p>
-      <w:r>
-        <w:t xml:space="preserve">   clone      Clone a repository into a new directory</w:t>
-      </w:r>
-    </w:p>
-    <w:p>
-      <w:r>
-        <w:t xml:space="preserve">   commit     Record changes to the repository</w:t>
-      </w:r>
-    </w:p>
-    <w:p>
-      <w:r>
-        <w:t xml:space="preserve">   diff       Show changes between commits, commit and working tree, etc</w:t>
-      </w:r>
-    </w:p>
-    <w:p>
-      <w:r>
-        <w:t xml:space="preserve">   fetch      Download objects and refs from another repository</w:t>
-      </w:r>
-    </w:p>
-    <w:p>
-      <w:r>
-        <w:t xml:space="preserve">   grep       Print lines matching a pattern</w:t>
-      </w:r>
-    </w:p>
-    <w:p>
-      <w:r>
-        <w:t xml:space="preserve">   init       Create an empty Git repository or reinitialize an existing one</w:t>
+        <w:t xml:space="preserve">The most commonly used </w:t>
+      </w:r>
+      <w:proofErr w:type="spellStart"/>
+      <w:r>
+        <w:t>git</w:t>
+      </w:r>
+      <w:proofErr w:type="spellEnd"/>
+      <w:r>
+        <w:t xml:space="preserve"> commands are:</w:t>
+      </w:r>
+    </w:p>
+    <w:p>
+      <w:r>
+        <w:t xml:space="preserve">   </w:t>
+      </w:r>
+      <w:proofErr w:type="gramStart"/>
+      <w:r>
+        <w:t>add</w:t>
+      </w:r>
+      <w:proofErr w:type="gramEnd"/>
+      <w:r>
+        <w:t xml:space="preserve">        </w:t>
+      </w:r>
+      <w:proofErr w:type="spellStart"/>
+      <w:r>
+        <w:t>Add</w:t>
+      </w:r>
+      <w:proofErr w:type="spellEnd"/>
+      <w:r>
+        <w:t xml:space="preserve"> file contents to the index</w:t>
+      </w:r>
+    </w:p>
+    <w:p>
+      <w:r>
+        <w:t xml:space="preserve">   </w:t>
+      </w:r>
+      <w:proofErr w:type="gramStart"/>
+      <w:r>
+        <w:t>bisect</w:t>
+      </w:r>
+      <w:proofErr w:type="gramEnd"/>
+      <w:r>
+        <w:t xml:space="preserve">     Find by binary search the change that introduced a bug</w:t>
+      </w:r>
+    </w:p>
+    <w:p>
+      <w:r>
+        <w:t xml:space="preserve">   </w:t>
+      </w:r>
+      <w:proofErr w:type="gramStart"/>
+      <w:r>
+        <w:t>branch</w:t>
+      </w:r>
+      <w:proofErr w:type="gramEnd"/>
+      <w:r>
+        <w:t xml:space="preserve">     List, create, or delete branches</w:t>
+      </w:r>
+    </w:p>
+    <w:p>
+      <w:r>
+        <w:t xml:space="preserve">   </w:t>
+      </w:r>
+      <w:proofErr w:type="gramStart"/>
+      <w:r>
+        <w:t>checkout</w:t>
+      </w:r>
+      <w:proofErr w:type="gramEnd"/>
+      <w:r>
+        <w:t xml:space="preserve">   </w:t>
+      </w:r>
+      <w:proofErr w:type="spellStart"/>
+      <w:r>
+        <w:t>Checkout</w:t>
+      </w:r>
+      <w:proofErr w:type="spellEnd"/>
+      <w:r>
+        <w:t xml:space="preserve"> a branch or paths to the working tree</w:t>
+      </w:r>
+    </w:p>
+    <w:p>
+      <w:r>
+        <w:t xml:space="preserve">   </w:t>
+      </w:r>
+      <w:proofErr w:type="gramStart"/>
+      <w:r>
+        <w:t>clone</w:t>
+      </w:r>
+      <w:proofErr w:type="gramEnd"/>
+      <w:r>
+        <w:t xml:space="preserve">      </w:t>
+      </w:r>
+      <w:proofErr w:type="spellStart"/>
+      <w:r>
+        <w:t>Clone</w:t>
+      </w:r>
+      <w:proofErr w:type="spellEnd"/>
+      <w:r>
+        <w:t xml:space="preserve"> a repository into a new directory</w:t>
+      </w:r>
+    </w:p>
+    <w:p>
+      <w:r>
+        <w:t xml:space="preserve">   </w:t>
+      </w:r>
+      <w:proofErr w:type="gramStart"/>
+      <w:r>
+        <w:t>commit</w:t>
+      </w:r>
+      <w:proofErr w:type="gramEnd"/>
+      <w:r>
+        <w:t xml:space="preserve">     Record changes to the repository</w:t>
+      </w:r>
+    </w:p>
+    <w:p>
+      <w:r>
+        <w:t xml:space="preserve">   </w:t>
+      </w:r>
+      <w:proofErr w:type="gramStart"/>
+      <w:r>
+        <w:t>diff</w:t>
+      </w:r>
+      <w:proofErr w:type="gramEnd"/>
+      <w:r>
+        <w:t xml:space="preserve">       Show changes between commits, commit and working tree, </w:t>
+      </w:r>
+      <w:proofErr w:type="spellStart"/>
+      <w:r>
+        <w:t>etc</w:t>
+      </w:r>
+      <w:proofErr w:type="spellEnd"/>
+    </w:p>
+    <w:p>
+      <w:r>
+        <w:t xml:space="preserve">   </w:t>
+      </w:r>
+      <w:proofErr w:type="gramStart"/>
+      <w:r>
+        <w:t>fetch</w:t>
+      </w:r>
+      <w:proofErr w:type="gramEnd"/>
+      <w:r>
+        <w:t xml:space="preserve">      Download objects and refs from another repository</w:t>
+      </w:r>
+    </w:p>
+    <w:p>
+      <w:r>
+        <w:t xml:space="preserve">   </w:t>
+      </w:r>
+      <w:proofErr w:type="gramStart"/>
+      <w:r>
+        <w:t>grep</w:t>
+      </w:r>
+      <w:proofErr w:type="gramEnd"/>
+      <w:r>
+        <w:t xml:space="preserve">       Print lines matching a pattern</w:t>
+      </w:r>
+    </w:p>
+    <w:p>
+      <w:r>
+        <w:t xml:space="preserve">   </w:t>
+      </w:r>
+      <w:proofErr w:type="spellStart"/>
+      <w:proofErr w:type="gramStart"/>
+      <w:r>
+        <w:t>init</w:t>
+      </w:r>
+      <w:proofErr w:type="spellEnd"/>
+      <w:proofErr w:type="gramEnd"/>
+      <w:r>
+        <w:t xml:space="preserve">       Create an empty </w:t>
+      </w:r>
+      <w:proofErr w:type="spellStart"/>
+      <w:r>
+        <w:t>Git</w:t>
+      </w:r>
+      <w:proofErr w:type="spellEnd"/>
+      <w:r>
+        <w:t xml:space="preserve"> repository or reinitialize an existing one</w:t>
       </w:r>
     </w:p>
     <w:p>
       <w:r>
         <w:lastRenderedPageBreak/>
-        <w:t xml:space="preserve">   log        Show commit logs</w:t>
-      </w:r>
-      <w:r>
-        <w:t>, i.e. on which date which changes where commited</w:t>
-      </w:r>
-    </w:p>
-    <w:p>
-      <w:r>
-        <w:t xml:space="preserve">   merge      Join two or more development histories together</w:t>
-      </w:r>
-    </w:p>
-    <w:p>
-      <w:r>
-        <w:t xml:space="preserve">   mv         Move or rename a file, a directory, or a symlink</w:t>
-      </w:r>
-    </w:p>
-    <w:p>
-      <w:r>
-        <w:t xml:space="preserve">   pull       Fetch from and integrate with another repository or a local branch</w:t>
+        <w:t xml:space="preserve">   </w:t>
+      </w:r>
+      <w:proofErr w:type="gramStart"/>
+      <w:r>
+        <w:t>log</w:t>
+      </w:r>
+      <w:proofErr w:type="gramEnd"/>
+      <w:r>
+        <w:t xml:space="preserve">        Show commit logs</w:t>
+      </w:r>
+      <w:r>
+        <w:t xml:space="preserve">, i.e. on which date which changes where </w:t>
+      </w:r>
+      <w:proofErr w:type="spellStart"/>
+      <w:r>
+        <w:t>commited</w:t>
+      </w:r>
+      <w:proofErr w:type="spellEnd"/>
+    </w:p>
+    <w:p>
+      <w:r>
+        <w:t xml:space="preserve">   </w:t>
+      </w:r>
+      <w:proofErr w:type="gramStart"/>
+      <w:r>
+        <w:t>merge</w:t>
+      </w:r>
+      <w:proofErr w:type="gramEnd"/>
+      <w:r>
+        <w:t xml:space="preserve">      Join two or more development histories together</w:t>
+      </w:r>
+    </w:p>
+    <w:p>
+      <w:r>
+        <w:t xml:space="preserve">   </w:t>
+      </w:r>
+      <w:proofErr w:type="gramStart"/>
+      <w:r>
+        <w:t>mv</w:t>
+      </w:r>
+      <w:proofErr w:type="gramEnd"/>
+      <w:r>
+        <w:t xml:space="preserve">         Move or rename a file, a directory, or a </w:t>
+      </w:r>
+      <w:proofErr w:type="spellStart"/>
+      <w:r>
+        <w:t>symlink</w:t>
+      </w:r>
+      <w:proofErr w:type="spellEnd"/>
+    </w:p>
+    <w:p>
+      <w:r>
+        <w:t xml:space="preserve">   </w:t>
+      </w:r>
+      <w:proofErr w:type="gramStart"/>
+      <w:r>
+        <w:t>pull</w:t>
+      </w:r>
+      <w:proofErr w:type="gramEnd"/>
+      <w:r>
+        <w:t xml:space="preserve">       Fetch from and integrate with another repository or a local branch</w:t>
       </w:r>
     </w:p>
     <w:p/>
     <w:p>
       <w:r>
-        <w:t xml:space="preserve">   push       Update remote refs along with associated objects</w:t>
-      </w:r>
-    </w:p>
-    <w:p>
-      <w:r>
-        <w:t xml:space="preserve">   rebase     Forward-port local commits to the updated upstream head</w:t>
-      </w:r>
-    </w:p>
-    <w:p>
-      <w:r>
-        <w:t xml:space="preserve">   reset      Reset current HEAD to the specified state</w:t>
-      </w:r>
-      <w:r>
-        <w:t xml:space="preserve"> , i.e remove it from staging or remove it from added</w:t>
-      </w:r>
-    </w:p>
-    <w:p>
-      <w:r>
-        <w:t xml:space="preserve">   rm         Remove files from the working tree and from the index</w:t>
-      </w:r>
-    </w:p>
-    <w:p>
-      <w:r>
-        <w:t xml:space="preserve">   show       Show various types of objects</w:t>
-      </w:r>
-    </w:p>
-    <w:p>
-      <w:r>
-        <w:t xml:space="preserve">   status     Show the working tree status</w:t>
-      </w:r>
-    </w:p>
-    <w:p>
-      <w:r>
-        <w:t xml:space="preserve">   tag        Create, list, delete or verify a tag object signed with GPG</w:t>
+        <w:t xml:space="preserve">   </w:t>
+      </w:r>
+      <w:proofErr w:type="gramStart"/>
+      <w:r>
+        <w:t>push</w:t>
+      </w:r>
+      <w:proofErr w:type="gramEnd"/>
+      <w:r>
+        <w:t xml:space="preserve">       Update remote refs along with associated objects</w:t>
+      </w:r>
+    </w:p>
+    <w:p>
+      <w:r>
+        <w:t xml:space="preserve">   </w:t>
+      </w:r>
+      <w:proofErr w:type="gramStart"/>
+      <w:r>
+        <w:t>rebase</w:t>
+      </w:r>
+      <w:proofErr w:type="gramEnd"/>
+      <w:r>
+        <w:t xml:space="preserve">     Forward-port local commits to the updated upstream head</w:t>
+      </w:r>
+    </w:p>
+    <w:p>
+      <w:r>
+        <w:t xml:space="preserve">   </w:t>
+      </w:r>
+      <w:proofErr w:type="gramStart"/>
+      <w:r>
+        <w:t>reset</w:t>
+      </w:r>
+      <w:proofErr w:type="gramEnd"/>
+      <w:r>
+        <w:t xml:space="preserve">      </w:t>
+      </w:r>
+      <w:proofErr w:type="spellStart"/>
+      <w:r>
+        <w:t>Reset</w:t>
+      </w:r>
+      <w:proofErr w:type="spellEnd"/>
+      <w:r>
+        <w:t xml:space="preserve"> current HEAD to the specified state</w:t>
+      </w:r>
+      <w:r>
+        <w:t xml:space="preserve"> , </w:t>
+      </w:r>
+      <w:proofErr w:type="spellStart"/>
+      <w:r>
+        <w:t>i.e</w:t>
+      </w:r>
+      <w:proofErr w:type="spellEnd"/>
+      <w:r>
+        <w:t xml:space="preserve"> remove it from staging or remove it from added</w:t>
+      </w:r>
+    </w:p>
+    <w:p>
+      <w:r>
+        <w:t xml:space="preserve">   </w:t>
+      </w:r>
+      <w:proofErr w:type="spellStart"/>
+      <w:proofErr w:type="gramStart"/>
+      <w:r>
+        <w:t>rm</w:t>
+      </w:r>
+      <w:proofErr w:type="spellEnd"/>
+      <w:proofErr w:type="gramEnd"/>
+      <w:r>
+        <w:t xml:space="preserve">         Remove files from the working tree and from the index</w:t>
+      </w:r>
+    </w:p>
+    <w:p>
+      <w:r>
+        <w:t xml:space="preserve">   </w:t>
+      </w:r>
+      <w:proofErr w:type="gramStart"/>
+      <w:r>
+        <w:t>show</w:t>
+      </w:r>
+      <w:proofErr w:type="gramEnd"/>
+      <w:r>
+        <w:t xml:space="preserve">       </w:t>
+      </w:r>
+      <w:proofErr w:type="spellStart"/>
+      <w:r>
+        <w:t>Show</w:t>
+      </w:r>
+      <w:proofErr w:type="spellEnd"/>
+      <w:r>
+        <w:t xml:space="preserve"> various types of objects</w:t>
+      </w:r>
+    </w:p>
+    <w:p>
+      <w:r>
+        <w:t xml:space="preserve">   </w:t>
+      </w:r>
+      <w:proofErr w:type="gramStart"/>
+      <w:r>
+        <w:t>status</w:t>
+      </w:r>
+      <w:proofErr w:type="gramEnd"/>
+      <w:r>
+        <w:t xml:space="preserve">     Show the working tree status</w:t>
+      </w:r>
+    </w:p>
+    <w:p>
+      <w:r>
+        <w:t xml:space="preserve">   </w:t>
+      </w:r>
+      <w:proofErr w:type="gramStart"/>
+      <w:r>
+        <w:t>tag</w:t>
+      </w:r>
+      <w:proofErr w:type="gramEnd"/>
+      <w:r>
+        <w:t xml:space="preserve">        Create, list, delete or verify a tag object signed with GPG</w:t>
       </w:r>
     </w:p>
     <w:p/>
     <w:p>
       <w:r>
-        <w:t>'git help -a' and 'git help -g' lists available subcommands and some</w:t>
-      </w:r>
-    </w:p>
-    <w:p>
-      <w:r>
-        <w:t>concept guides. See 'git help &lt;command&gt;' or 'git help &lt;concept&gt;'</w:t>
-      </w:r>
-    </w:p>
-    <w:p>
-      <w:r>
-        <w:t>to read about a specific subcommand or concept.</w:t>
+        <w:t>'</w:t>
+      </w:r>
+      <w:proofErr w:type="spellStart"/>
+      <w:proofErr w:type="gramStart"/>
+      <w:r>
+        <w:t>git</w:t>
+      </w:r>
+      <w:proofErr w:type="spellEnd"/>
+      <w:proofErr w:type="gramEnd"/>
+      <w:r>
+        <w:t xml:space="preserve"> help -a' and '</w:t>
+      </w:r>
+      <w:proofErr w:type="spellStart"/>
+      <w:r>
+        <w:t>git</w:t>
+      </w:r>
+      <w:proofErr w:type="spellEnd"/>
+      <w:r>
+        <w:t xml:space="preserve"> help -g' lists available subcommands and some</w:t>
+      </w:r>
+    </w:p>
+    <w:p>
+      <w:proofErr w:type="gramStart"/>
+      <w:r>
+        <w:t>concept</w:t>
+      </w:r>
+      <w:proofErr w:type="gramEnd"/>
+      <w:r>
+        <w:t xml:space="preserve"> guides. See '</w:t>
+      </w:r>
+      <w:proofErr w:type="spellStart"/>
+      <w:r>
+        <w:t>git</w:t>
+      </w:r>
+      <w:proofErr w:type="spellEnd"/>
+      <w:r>
+        <w:t xml:space="preserve"> help &lt;command&gt;' or '</w:t>
+      </w:r>
+      <w:proofErr w:type="spellStart"/>
+      <w:r>
+        <w:t>git</w:t>
+      </w:r>
+      <w:proofErr w:type="spellEnd"/>
+      <w:r>
+        <w:t xml:space="preserve"> help &lt;concept&gt;'</w:t>
+      </w:r>
+    </w:p>
+    <w:p>
+      <w:proofErr w:type="gramStart"/>
+      <w:r>
+        <w:t>to</w:t>
+      </w:r>
+      <w:proofErr w:type="gramEnd"/>
+      <w:r>
+        <w:t xml:space="preserve"> read about a specific subcommand or concept.</w:t>
       </w:r>
     </w:p>
     <w:p/>
     <w:p>
-      <w:r>
-        <w:t xml:space="preserve">Git show HEAD </w:t>
+      <w:proofErr w:type="spellStart"/>
+      <w:r>
+        <w:t>Git</w:t>
+      </w:r>
+      <w:proofErr w:type="spellEnd"/>
+      <w:r>
+        <w:t xml:space="preserve"> show HEAD </w:t>
       </w:r>
       <w:r>
         <w:tab/>
@@ -301,8 +811,21 @@
       </w:r>
     </w:p>
     <w:p>
-      <w:r>
-        <w:t>Git reset HEAD &lt;fileName&gt;</w:t>
+      <w:proofErr w:type="spellStart"/>
+      <w:r>
+        <w:t>Git</w:t>
+      </w:r>
+      <w:proofErr w:type="spellEnd"/>
+      <w:r>
+        <w:t xml:space="preserve"> reset HEAD &lt;</w:t>
+      </w:r>
+      <w:proofErr w:type="spellStart"/>
+      <w:r>
+        <w:t>fileName</w:t>
+      </w:r>
+      <w:proofErr w:type="spellEnd"/>
+      <w:r>
+        <w:t>&gt;</w:t>
       </w:r>
       <w:r>
         <w:t xml:space="preserve"> // for getting fie back from staged phase to upstaged phase</w:t>
@@ -310,19 +833,98 @@
     </w:p>
     <w:p>
       <w:r>
-        <w:t>//To retrieve to some last commited version:-</w:t>
-      </w:r>
-    </w:p>
-    <w:p>
-      <w:r>
-        <w:t>Git checkout &lt;Commit code, only first few digits can also work , no need to type the complete one&gt; -- &lt;file name</w:t>
-      </w:r>
+        <w:t xml:space="preserve">//To retrieve to some last </w:t>
+      </w:r>
+      <w:proofErr w:type="spellStart"/>
+      <w:r>
+        <w:t>commited</w:t>
+      </w:r>
+      <w:proofErr w:type="spellEnd"/>
+      <w:r>
+        <w:t xml:space="preserve"> version:-</w:t>
+      </w:r>
+    </w:p>
+    <w:p>
+      <w:proofErr w:type="spellStart"/>
+      <w:r>
+        <w:t>Git</w:t>
+      </w:r>
+      <w:proofErr w:type="spellEnd"/>
+      <w:r>
+        <w:t xml:space="preserve"> checkout &lt;Commit code, only first few digits can also </w:t>
+      </w:r>
+      <w:proofErr w:type="gramStart"/>
+      <w:r>
+        <w:t>work ,</w:t>
+      </w:r>
+      <w:proofErr w:type="gramEnd"/>
+      <w:r>
+        <w:t xml:space="preserve"> no need to type the complete one&gt; -- &lt;file name&gt;</w:t>
+      </w:r>
+    </w:p>
+    <w:p>
+      <w:proofErr w:type="spellStart"/>
+      <w:r>
+        <w:t>Git</w:t>
+      </w:r>
+      <w:proofErr w:type="spellEnd"/>
+      <w:r>
+        <w:t xml:space="preserve"> branch &lt;branch name&gt; // to create a new branch</w:t>
+      </w:r>
+    </w:p>
+    <w:p>
+      <w:r>
+        <w:t xml:space="preserve">Ex: </w:t>
+      </w:r>
+      <w:proofErr w:type="spellStart"/>
+      <w:r>
+        <w:t>git</w:t>
+      </w:r>
+      <w:proofErr w:type="spellEnd"/>
+      <w:r>
+        <w:t xml:space="preserve"> branch </w:t>
+      </w:r>
+      <w:proofErr w:type="spellStart"/>
+      <w:r>
+        <w:t>testBranch</w:t>
+      </w:r>
+      <w:proofErr w:type="spellEnd"/>
+    </w:p>
+    <w:p>
+      <w:r>
+        <w:t>//here this will not redirect us to the branched branch, it would just create one</w:t>
+      </w:r>
+    </w:p>
+    <w:p>
+      <w:r>
+        <w:t>//To go to the selected branch:-</w:t>
+      </w:r>
+    </w:p>
+    <w:p>
+      <w:proofErr w:type="spellStart"/>
+      <w:r>
+        <w:t>Git</w:t>
+      </w:r>
+      <w:proofErr w:type="spellEnd"/>
+      <w:r>
+        <w:t xml:space="preserve"> checkout </w:t>
+      </w:r>
+      <w:proofErr w:type="spellStart"/>
+      <w:r>
+        <w:t>testBranch</w:t>
+      </w:r>
+      <w:proofErr w:type="spellEnd"/>
+    </w:p>
+    <w:p>
+      <w:r>
+        <w:t>//now you can do changes in here and then save it in the branch</w:t>
+      </w:r>
+    </w:p>
+    <w:p>
       <w:bookmarkStart w:id="0" w:name="_GoBack"/>
       <w:bookmarkEnd w:id="0"/>
-      <w:r>
-        <w:t>&gt;</w:t>
-      </w:r>
-    </w:p>
+    </w:p>
+    <w:p/>
     <w:sectPr>
       <w:pgSz w:w="12240" w:h="15840"/>
       <w:pgMar w:top="1440" w:right="1440" w:bottom="1440" w:left="1440" w:header="720" w:footer="720" w:gutter="0"/>

</xml_diff>

<commit_message>
git basic commands , django , neural net
</commit_message>
<xml_diff>
--- a/git basic commands.docx
+++ b/git basic commands.docx
@@ -449,6 +449,38 @@
     <w:p>
       <w:r>
         <w:t>In cases like that what we can do is git rebase…what it actually does that it takes up your complete branch which was to be merged to say master… and commits all its commits in master one after another so as we get one linear tree structure of it. But there is a drawback to it , that is it looses the author ship…all the commits would be under the name of the person who is having the control of master branch.</w:t>
+      </w:r>
+    </w:p>
+    <w:p>
+      <w:pPr>
+        <w:pBdr>
+          <w:bottom w:val="single" w:sz="6" w:space="1" w:color="auto"/>
+        </w:pBdr>
+      </w:pPr>
+    </w:p>
+    <w:p>
+      <w:r>
+        <w:t>For admin n master:-</w:t>
+      </w:r>
+    </w:p>
+    <w:p>
+      <w:r>
+        <w:t>Git checkout admin</w:t>
+      </w:r>
+    </w:p>
+    <w:p>
+      <w:r>
+        <w:t>Git rebase master</w:t>
+      </w:r>
+    </w:p>
+    <w:p>
+      <w:r>
+        <w:t>Git checkout master</w:t>
+      </w:r>
+    </w:p>
+    <w:p>
+      <w:r>
+        <w:t>Git merge admin</w:t>
       </w:r>
       <w:bookmarkStart w:id="0" w:name="_GoBack"/>
       <w:bookmarkEnd w:id="0"/>

</xml_diff>